<commit_message>
updated doc of score compuation and features
</commit_message>
<xml_diff>
--- a/Doc/RubricToolRequiremes.docx
+++ b/Doc/RubricToolRequiremes.docx
@@ -1306,6 +1306,7 @@
                 <w:lang w:val="en-US"/>
               </w:rPr>
             </w:pPr>
+            <w:commentRangeStart w:id="3"/>
             <w:r>
               <w:rPr>
                 <w:lang w:val="en-US"/>
@@ -1383,6 +1384,13 @@
                 <w:lang w:val="en-US"/>
               </w:rPr>
               <w:t>UMR</w:t>
+            </w:r>
+            <w:commentRangeEnd w:id="3"/>
+            <w:r>
+              <w:rPr>
+                <w:rStyle w:val="CommentReference"/>
+              </w:rPr>
+              <w:commentReference w:id="3"/>
             </w:r>
           </w:p>
         </w:tc>
@@ -1452,7 +1460,7 @@
                 <w:lang w:val="en-US"/>
               </w:rPr>
             </w:pPr>
-            <w:commentRangeStart w:id="3"/>
+            <w:commentRangeStart w:id="4"/>
             <w:r>
               <w:rPr>
                 <w:highlight w:val="yellow"/>
@@ -1460,12 +1468,12 @@
               </w:rPr>
               <w:t>TODO</w:t>
             </w:r>
-            <w:commentRangeEnd w:id="3"/>
+            <w:commentRangeEnd w:id="4"/>
             <w:r>
               <w:rPr>
                 <w:rStyle w:val="CommentReference"/>
               </w:rPr>
-              <w:commentReference w:id="3"/>
+              <w:commentReference w:id="4"/>
             </w:r>
           </w:p>
         </w:tc>
@@ -1556,7 +1564,7 @@
                 <w:lang w:val="en-US"/>
               </w:rPr>
             </w:pPr>
-            <w:commentRangeStart w:id="4"/>
+            <w:commentRangeStart w:id="5"/>
             <w:r>
               <w:rPr>
                 <w:lang w:val="en-US"/>
@@ -1569,12 +1577,12 @@
               </w:rPr>
               <w:t>, or hand written (then lecturer must ensure uniqueness within the same course)</w:t>
             </w:r>
-            <w:commentRangeEnd w:id="4"/>
+            <w:commentRangeEnd w:id="5"/>
             <w:r>
               <w:rPr>
                 <w:rStyle w:val="CommentReference"/>
               </w:rPr>
-              <w:commentReference w:id="4"/>
+              <w:commentReference w:id="5"/>
             </w:r>
           </w:p>
         </w:tc>
@@ -1608,20 +1616,20 @@
                 <w:lang w:val="en-US"/>
               </w:rPr>
             </w:pPr>
-            <w:bookmarkStart w:id="5" w:name="_Hlk88061754"/>
-            <w:commentRangeStart w:id="6"/>
+            <w:bookmarkStart w:id="6" w:name="_Hlk88061754"/>
+            <w:commentRangeStart w:id="7"/>
             <w:r>
               <w:rPr>
                 <w:lang w:val="en-US"/>
               </w:rPr>
               <w:t xml:space="preserve">Selection of 0 or more </w:t>
             </w:r>
-            <w:commentRangeEnd w:id="6"/>
+            <w:commentRangeEnd w:id="7"/>
             <w:r>
               <w:rPr>
                 <w:rStyle w:val="CommentReference"/>
               </w:rPr>
-              <w:commentReference w:id="6"/>
+              <w:commentReference w:id="7"/>
             </w:r>
             <w:r>
               <w:rPr>
@@ -1630,7 +1638,6 @@
               <w:t>of:</w:t>
             </w:r>
           </w:p>
-          <w:bookmarkEnd w:id="5"/>
           <w:p>
             <w:pPr>
               <w:pStyle w:val="ListParagraph"/>
@@ -1642,6 +1649,8 @@
                 <w:lang w:val="en-US"/>
               </w:rPr>
             </w:pPr>
+            <w:bookmarkStart w:id="8" w:name="_Hlk92312576"/>
+            <w:bookmarkEnd w:id="6"/>
             <w:r>
               <w:rPr>
                 <w:lang w:val="en-US"/>
@@ -1706,7 +1715,7 @@
                 <w:lang w:val="en-US"/>
               </w:rPr>
             </w:pPr>
-            <w:bookmarkStart w:id="7" w:name="_Hlk90393669"/>
+            <w:bookmarkStart w:id="9" w:name="_Hlk90393669"/>
             <w:r>
               <w:rPr>
                 <w:lang w:val="en-US"/>
@@ -1747,19 +1756,7 @@
               <w:rPr>
                 <w:lang w:val="en-US"/>
               </w:rPr>
-              <w:t xml:space="preserve">PG </w:t>
-            </w:r>
-            <w:r>
-              <w:rPr>
-                <w:lang w:val="en-US"/>
-              </w:rPr>
-              <w:t>I</w:t>
-            </w:r>
-            <w:r>
-              <w:rPr>
-                <w:lang w:val="en-US"/>
-              </w:rPr>
-              <w:t>PI</w:t>
+              <w:t>PG IPI</w:t>
             </w:r>
           </w:p>
           <w:p>
@@ -1783,16 +1780,10 @@
               <w:rPr>
                 <w:lang w:val="en-US"/>
               </w:rPr>
-              <w:t xml:space="preserve">PG </w:t>
-            </w:r>
-            <w:r>
-              <w:rPr>
-                <w:lang w:val="en-US"/>
-              </w:rPr>
-              <w:t>Implementation</w:t>
-            </w:r>
-          </w:p>
-          <w:bookmarkEnd w:id="7"/>
+              <w:t>PG Implementation</w:t>
+            </w:r>
+          </w:p>
+          <w:bookmarkEnd w:id="9"/>
           <w:p>
             <w:pPr>
               <w:pStyle w:val="ListParagraph"/>
@@ -1876,6 +1867,7 @@
               </w:rPr>
               <w:t>IO3 – class design</w:t>
             </w:r>
+            <w:bookmarkEnd w:id="8"/>
           </w:p>
         </w:tc>
       </w:tr>
@@ -1908,19 +1900,19 @@
                 <w:lang w:val="en-US"/>
               </w:rPr>
             </w:pPr>
-            <w:commentRangeStart w:id="8"/>
+            <w:commentRangeStart w:id="10"/>
             <w:r>
               <w:rPr>
                 <w:lang w:val="en-US"/>
               </w:rPr>
               <w:t>Identifier (Text)</w:t>
             </w:r>
-            <w:commentRangeEnd w:id="8"/>
+            <w:commentRangeEnd w:id="10"/>
             <w:r>
               <w:rPr>
                 <w:rStyle w:val="CommentReference"/>
               </w:rPr>
-              <w:commentReference w:id="8"/>
+              <w:commentReference w:id="10"/>
             </w:r>
           </w:p>
         </w:tc>
@@ -1972,19 +1964,19 @@
                 <w:lang w:val="en-US"/>
               </w:rPr>
             </w:pPr>
-            <w:commentRangeStart w:id="9"/>
+            <w:commentRangeStart w:id="12"/>
             <w:r>
               <w:rPr>
                 <w:lang w:val="en-US"/>
               </w:rPr>
               <w:t>…</w:t>
             </w:r>
-            <w:commentRangeEnd w:id="9"/>
+            <w:commentRangeEnd w:id="12"/>
             <w:r>
               <w:rPr>
                 <w:rStyle w:val="CommentReference"/>
               </w:rPr>
-              <w:commentReference w:id="9"/>
+              <w:commentReference w:id="12"/>
             </w:r>
           </w:p>
         </w:tc>
@@ -2018,6 +2010,7 @@
                 <w:lang w:val="en-US"/>
               </w:rPr>
             </w:pPr>
+            <w:commentRangeStart w:id="13"/>
             <w:r>
               <w:rPr>
                 <w:lang w:val="en-US"/>
@@ -2129,6 +2122,13 @@
                 <w:lang w:val="en-US"/>
               </w:rPr>
               <w:t>&gt;= Third semester</w:t>
+            </w:r>
+            <w:commentRangeEnd w:id="13"/>
+            <w:r>
+              <w:rPr>
+                <w:rStyle w:val="CommentReference"/>
+              </w:rPr>
+              <w:commentReference w:id="13"/>
             </w:r>
           </w:p>
         </w:tc>
@@ -2336,7 +2336,7 @@
       </w:r>
     </w:p>
   </w:comment>
-  <w:comment w:id="3" w:author="Christoph Bockisch" w:date="2021-11-17T17:17:00Z" w:initials="CB">
+  <w:comment w:id="3" w:author="Christoph Bockisch" w:date="2022-01-05T17:26:00Z" w:initials="CB">
     <w:p>
       <w:pPr>
         <w:pStyle w:val="CommentText"/>
@@ -2354,25 +2354,25 @@
         <w:rPr>
           <w:lang w:val="en-US"/>
         </w:rPr>
-        <w:t xml:space="preserve">Everybody please </w:t>
+        <w:t xml:space="preserve">Redundant, already selected with course. </w:t>
       </w:r>
       <w:proofErr w:type="gramStart"/>
       <w:r>
         <w:rPr>
           <w:lang w:val="en-US"/>
         </w:rPr>
-        <w:t>fill</w:t>
+        <w:t>Therefore</w:t>
       </w:r>
       <w:proofErr w:type="gramEnd"/>
       <w:r>
         <w:rPr>
           <w:lang w:val="en-US"/>
         </w:rPr>
-        <w:t xml:space="preserve"> in the names of the courses where you want to use the rubric.</w:t>
+        <w:t xml:space="preserve"> left out</w:t>
       </w:r>
     </w:p>
   </w:comment>
-  <w:comment w:id="4" w:author="Christoph Bockisch" w:date="2021-11-17T17:19:00Z" w:initials="CB">
+  <w:comment w:id="4" w:author="Christoph Bockisch" w:date="2021-11-17T17:17:00Z" w:initials="CB">
     <w:p>
       <w:pPr>
         <w:pStyle w:val="CommentText"/>
@@ -2391,11 +2391,11 @@
           <w:rStyle w:val="CommentReference"/>
           <w:lang w:val="en-US"/>
         </w:rPr>
-        <w:t xml:space="preserve">Which one do you prefer? Please use the “Reply to Comment” feature to give your opinion. </w:t>
+        <w:t>Done, see HTML page</w:t>
       </w:r>
     </w:p>
   </w:comment>
-  <w:comment w:id="6" w:author="Christoph Bockisch" w:date="2021-11-17T17:20:00Z" w:initials="CB">
+  <w:comment w:id="5" w:author="Christoph Bockisch" w:date="2021-11-17T17:19:00Z" w:initials="CB">
     <w:p>
       <w:pPr>
         <w:pStyle w:val="CommentText"/>
@@ -2411,13 +2411,14 @@
       </w:r>
       <w:r>
         <w:rPr>
-          <w:lang w:val="en-US"/>
-        </w:rPr>
-        <w:t>Please extend or revise this list so that the products of your IOs are properly listed</w:t>
+          <w:rStyle w:val="CommentReference"/>
+          <w:lang w:val="en-US"/>
+        </w:rPr>
+        <w:t xml:space="preserve">Which one do you prefer? Please use the “Reply to Comment” feature to give your opinion. </w:t>
       </w:r>
     </w:p>
   </w:comment>
-  <w:comment w:id="8" w:author="Christoph Bockisch" w:date="2021-11-17T17:21:00Z" w:initials="CB">
+  <w:comment w:id="7" w:author="Christoph Bockisch" w:date="2021-11-17T17:20:00Z" w:initials="CB">
     <w:p>
       <w:pPr>
         <w:pStyle w:val="CommentText"/>
@@ -2435,11 +2436,11 @@
         <w:rPr>
           <w:lang w:val="en-US"/>
         </w:rPr>
-        <w:t>Can probably not be determined at the moment. We can add this later.</w:t>
+        <w:t>Please extend or revise this list so that the products of your IOs are properly listed</w:t>
       </w:r>
     </w:p>
   </w:comment>
-  <w:comment w:id="9" w:author="Christoph Bockisch" w:date="2021-11-17T17:21:00Z" w:initials="CB">
+  <w:comment w:id="10" w:author="Christoph Bockisch" w:date="2021-11-17T17:21:00Z" w:initials="CB">
     <w:p>
       <w:pPr>
         <w:pStyle w:val="CommentText"/>
@@ -2447,6 +2448,7 @@
           <w:lang w:val="en-US"/>
         </w:rPr>
       </w:pPr>
+      <w:bookmarkStart w:id="11" w:name="_Hlk92295970"/>
       <w:r>
         <w:rPr>
           <w:rStyle w:val="CommentReference"/>
@@ -2455,9 +2457,70 @@
       </w:r>
       <w:r>
         <w:rPr>
-          <w:lang w:val="en-US"/>
-        </w:rPr>
-        <w:t>Just as above, cannot be determined now, but can be added later.</w:t>
+          <w:rStyle w:val="CommentReference"/>
+          <w:lang w:val="en-US"/>
+        </w:rPr>
+        <w:t>Not known at the moment, therefore left out</w:t>
+      </w:r>
+    </w:p>
+    <w:bookmarkEnd w:id="11"/>
+  </w:comment>
+  <w:comment w:id="12" w:author="Christoph Bockisch" w:date="2021-11-17T17:21:00Z" w:initials="CB">
+    <w:p>
+      <w:pPr>
+        <w:pStyle w:val="CommentText"/>
+        <w:rPr>
+          <w:lang w:val="en-US"/>
+        </w:rPr>
+      </w:pPr>
+      <w:r>
+        <w:rPr>
+          <w:rStyle w:val="CommentReference"/>
+        </w:rPr>
+        <w:annotationRef/>
+      </w:r>
+      <w:r>
+        <w:rPr>
+          <w:rStyle w:val="CommentReference"/>
+          <w:lang w:val="en-US"/>
+        </w:rPr>
+        <w:t>Not known at the moment, therefore left out</w:t>
+      </w:r>
+    </w:p>
+  </w:comment>
+  <w:comment w:id="13" w:author="Christoph Bockisch" w:date="2022-01-05T17:27:00Z" w:initials="CB">
+    <w:p>
+      <w:pPr>
+        <w:pStyle w:val="CommentText"/>
+        <w:rPr>
+          <w:lang w:val="en-US"/>
+        </w:rPr>
+      </w:pPr>
+      <w:r>
+        <w:rPr>
+          <w:rStyle w:val="CommentReference"/>
+        </w:rPr>
+        <w:annotationRef/>
+      </w:r>
+      <w:r>
+        <w:rPr>
+          <w:lang w:val="en-US"/>
+        </w:rPr>
+        <w:t xml:space="preserve">Belongs to the course, not the assignment. </w:t>
+      </w:r>
+      <w:proofErr w:type="gramStart"/>
+      <w:r>
+        <w:rPr>
+          <w:lang w:val="en-US"/>
+        </w:rPr>
+        <w:t>Therefore</w:t>
+      </w:r>
+      <w:proofErr w:type="gramEnd"/>
+      <w:r>
+        <w:rPr>
+          <w:lang w:val="en-US"/>
+        </w:rPr>
+        <w:t xml:space="preserve"> left out</w:t>
       </w:r>
     </w:p>
   </w:comment>
@@ -2468,11 +2531,13 @@
 <w15:commentsEx xmlns:wpc="http://schemas.microsoft.com/office/word/2010/wordprocessingCanvas" xmlns:cx="http://schemas.microsoft.com/office/drawing/2014/chartex" xmlns:cx1="http://schemas.microsoft.com/office/drawing/2015/9/8/chartex" xmlns:cx2="http://schemas.microsoft.com/office/drawing/2015/10/21/chartex" xmlns:cx3="http://schemas.microsoft.com/office/drawing/2016/5/9/chartex" xmlns:cx4="http://schemas.microsoft.com/office/drawing/2016/5/10/chartex" xmlns:cx5="http://schemas.microsoft.com/office/drawing/2016/5/11/chartex" xmlns:cx6="http://schemas.microsoft.com/office/drawing/2016/5/12/chartex" xmlns:cx7="http://schemas.microsoft.com/office/drawing/2016/5/13/chartex" xmlns:cx8="http://schemas.microsoft.com/office/drawing/2016/5/14/chartex" xmlns:mc="http://schemas.openxmlformats.org/markup-compatibility/2006" xmlns:aink="http://schemas.microsoft.com/office/drawing/2016/ink" xmlns:am3d="http://schemas.microsoft.com/office/drawing/2017/model3d" xmlns:o="urn:schemas-microsoft-com:office:office" xmlns:r="http://schemas.openxmlformats.org/officeDocument/2006/relationships" xmlns:m="http://schemas.openxmlformats.org/officeDocument/2006/math" xmlns:v="urn:schemas-microsoft-com:vml" xmlns:wp14="http://schemas.microsoft.com/office/word/2010/wordprocessingDrawing" xmlns:wp="http://schemas.openxmlformats.org/drawingml/2006/wordprocessingDrawing" xmlns:w10="urn:schemas-microsoft-com:office:word" xmlns:w="http://schemas.openxmlformats.org/wordprocessingml/2006/main" xmlns:w14="http://schemas.microsoft.com/office/word/2010/wordml" xmlns:w15="http://schemas.microsoft.com/office/word/2012/wordml" xmlns:w16cex="http://schemas.microsoft.com/office/word/2018/wordml/cex" xmlns:w16cid="http://schemas.microsoft.com/office/word/2016/wordml/cid" xmlns:w16="http://schemas.microsoft.com/office/word/2018/wordml" xmlns:w16sdtdh="http://schemas.microsoft.com/office/word/2020/wordml/sdtdatahash" xmlns:w16se="http://schemas.microsoft.com/office/word/2015/wordml/symex" xmlns:wpg="http://schemas.microsoft.com/office/word/2010/wordprocessingGroup" xmlns:wpi="http://schemas.microsoft.com/office/word/2010/wordprocessingInk" xmlns:wne="http://schemas.microsoft.com/office/word/2006/wordml" xmlns:wps="http://schemas.microsoft.com/office/word/2010/wordprocessingShape" mc:Ignorable="w14 w15 w16se w16cid w16 w16cex w16sdtdh wp14">
   <w15:commentEx w15:paraId="484A9373" w15:done="0"/>
   <w15:commentEx w15:paraId="58996B51" w15:done="0"/>
+  <w15:commentEx w15:paraId="6A0F1C3E" w15:done="0"/>
   <w15:commentEx w15:paraId="1B33D6A0" w15:done="0"/>
   <w15:commentEx w15:paraId="08202804" w15:done="0"/>
   <w15:commentEx w15:paraId="0A44E441" w15:done="0"/>
   <w15:commentEx w15:paraId="321B66AE" w15:done="0"/>
   <w15:commentEx w15:paraId="4F4095E4" w15:done="0"/>
+  <w15:commentEx w15:paraId="1F573CBE" w15:done="0"/>
 </w15:commentsEx>
 </file>
 
@@ -2480,11 +2545,13 @@
 <w16cex:commentsExtensible xmlns:wpc="http://schemas.microsoft.com/office/word/2010/wordprocessingCanvas" xmlns:cx="http://schemas.microsoft.com/office/drawing/2014/chartex" xmlns:cx1="http://schemas.microsoft.com/office/drawing/2015/9/8/chartex" xmlns:cx2="http://schemas.microsoft.com/office/drawing/2015/10/21/chartex" xmlns:cx3="http://schemas.microsoft.com/office/drawing/2016/5/9/chartex" xmlns:cx4="http://schemas.microsoft.com/office/drawing/2016/5/10/chartex" xmlns:cx5="http://schemas.microsoft.com/office/drawing/2016/5/11/chartex" xmlns:cx6="http://schemas.microsoft.com/office/drawing/2016/5/12/chartex" xmlns:cx7="http://schemas.microsoft.com/office/drawing/2016/5/13/chartex" xmlns:cx8="http://schemas.microsoft.com/office/drawing/2016/5/14/chartex" xmlns:mc="http://schemas.openxmlformats.org/markup-compatibility/2006" xmlns:aink="http://schemas.microsoft.com/office/drawing/2016/ink" xmlns:am3d="http://schemas.microsoft.com/office/drawing/2017/model3d" xmlns:o="urn:schemas-microsoft-com:office:office" xmlns:r="http://schemas.openxmlformats.org/officeDocument/2006/relationships" xmlns:m="http://schemas.openxmlformats.org/officeDocument/2006/math" xmlns:v="urn:schemas-microsoft-com:vml" xmlns:wp14="http://schemas.microsoft.com/office/word/2010/wordprocessingDrawing" xmlns:wp="http://schemas.openxmlformats.org/drawingml/2006/wordprocessingDrawing" xmlns:w10="urn:schemas-microsoft-com:office:word" xmlns:w="http://schemas.openxmlformats.org/wordprocessingml/2006/main" xmlns:w14="http://schemas.microsoft.com/office/word/2010/wordml" xmlns:w15="http://schemas.microsoft.com/office/word/2012/wordml" xmlns:w16cex="http://schemas.microsoft.com/office/word/2018/wordml/cex" xmlns:w16cid="http://schemas.microsoft.com/office/word/2016/wordml/cid" xmlns:w16="http://schemas.microsoft.com/office/word/2018/wordml" xmlns:w16sdtdh="http://schemas.microsoft.com/office/word/2020/wordml/sdtdatahash" xmlns:w16se="http://schemas.microsoft.com/office/word/2015/wordml/symex" xmlns:wpg="http://schemas.microsoft.com/office/word/2010/wordprocessingGroup" xmlns:wpi="http://schemas.microsoft.com/office/word/2010/wordprocessingInk" xmlns:wne="http://schemas.microsoft.com/office/word/2006/wordml" xmlns:wps="http://schemas.microsoft.com/office/word/2010/wordprocessingShape" mc:Ignorable="w14 w15 w16se w16cid w16 w16cex w16sdtdh wp14">
   <w16cex:commentExtensible w16cex:durableId="2540AD64" w16cex:dateUtc="2021-11-18T09:45:00Z"/>
   <w16cex:commentExtensible w16cex:durableId="253FBA79" w16cex:dateUtc="2021-11-17T16:29:00Z"/>
+  <w16cex:commentExtensible w16cex:durableId="25805359" w16cex:dateUtc="2022-01-05T16:26:00Z"/>
   <w16cex:commentExtensible w16cex:durableId="253FB7BD" w16cex:dateUtc="2021-11-17T16:17:00Z"/>
   <w16cex:commentExtensible w16cex:durableId="253FB821" w16cex:dateUtc="2021-11-17T16:19:00Z"/>
   <w16cex:commentExtensible w16cex:durableId="253FB858" w16cex:dateUtc="2021-11-17T16:20:00Z"/>
   <w16cex:commentExtensible w16cex:durableId="253FB882" w16cex:dateUtc="2021-11-17T16:21:00Z"/>
   <w16cex:commentExtensible w16cex:durableId="253FB8B6" w16cex:dateUtc="2021-11-17T16:21:00Z"/>
+  <w16cex:commentExtensible w16cex:durableId="25805389" w16cex:dateUtc="2022-01-05T16:27:00Z"/>
 </w16cex:commentsExtensible>
 </file>
 
@@ -2492,11 +2559,13 @@
 <w16cid:commentsIds xmlns:wpc="http://schemas.microsoft.com/office/word/2010/wordprocessingCanvas" xmlns:cx="http://schemas.microsoft.com/office/drawing/2014/chartex" xmlns:cx1="http://schemas.microsoft.com/office/drawing/2015/9/8/chartex" xmlns:cx2="http://schemas.microsoft.com/office/drawing/2015/10/21/chartex" xmlns:cx3="http://schemas.microsoft.com/office/drawing/2016/5/9/chartex" xmlns:cx4="http://schemas.microsoft.com/office/drawing/2016/5/10/chartex" xmlns:cx5="http://schemas.microsoft.com/office/drawing/2016/5/11/chartex" xmlns:cx6="http://schemas.microsoft.com/office/drawing/2016/5/12/chartex" xmlns:cx7="http://schemas.microsoft.com/office/drawing/2016/5/13/chartex" xmlns:cx8="http://schemas.microsoft.com/office/drawing/2016/5/14/chartex" xmlns:mc="http://schemas.openxmlformats.org/markup-compatibility/2006" xmlns:aink="http://schemas.microsoft.com/office/drawing/2016/ink" xmlns:am3d="http://schemas.microsoft.com/office/drawing/2017/model3d" xmlns:o="urn:schemas-microsoft-com:office:office" xmlns:r="http://schemas.openxmlformats.org/officeDocument/2006/relationships" xmlns:m="http://schemas.openxmlformats.org/officeDocument/2006/math" xmlns:v="urn:schemas-microsoft-com:vml" xmlns:wp14="http://schemas.microsoft.com/office/word/2010/wordprocessingDrawing" xmlns:wp="http://schemas.openxmlformats.org/drawingml/2006/wordprocessingDrawing" xmlns:w10="urn:schemas-microsoft-com:office:word" xmlns:w="http://schemas.openxmlformats.org/wordprocessingml/2006/main" xmlns:w14="http://schemas.microsoft.com/office/word/2010/wordml" xmlns:w15="http://schemas.microsoft.com/office/word/2012/wordml" xmlns:w16cex="http://schemas.microsoft.com/office/word/2018/wordml/cex" xmlns:w16cid="http://schemas.microsoft.com/office/word/2016/wordml/cid" xmlns:w16="http://schemas.microsoft.com/office/word/2018/wordml" xmlns:w16sdtdh="http://schemas.microsoft.com/office/word/2020/wordml/sdtdatahash" xmlns:w16se="http://schemas.microsoft.com/office/word/2015/wordml/symex" xmlns:wpg="http://schemas.microsoft.com/office/word/2010/wordprocessingGroup" xmlns:wpi="http://schemas.microsoft.com/office/word/2010/wordprocessingInk" xmlns:wne="http://schemas.microsoft.com/office/word/2006/wordml" xmlns:wps="http://schemas.microsoft.com/office/word/2010/wordprocessingShape" mc:Ignorable="w14 w15 w16se w16cid w16 w16cex w16sdtdh wp14">
   <w16cid:commentId w16cid:paraId="484A9373" w16cid:durableId="2540AD64"/>
   <w16cid:commentId w16cid:paraId="58996B51" w16cid:durableId="253FBA79"/>
+  <w16cid:commentId w16cid:paraId="6A0F1C3E" w16cid:durableId="25805359"/>
   <w16cid:commentId w16cid:paraId="1B33D6A0" w16cid:durableId="253FB7BD"/>
   <w16cid:commentId w16cid:paraId="08202804" w16cid:durableId="253FB821"/>
   <w16cid:commentId w16cid:paraId="0A44E441" w16cid:durableId="253FB858"/>
   <w16cid:commentId w16cid:paraId="321B66AE" w16cid:durableId="253FB882"/>
   <w16cid:commentId w16cid:paraId="4F4095E4" w16cid:durableId="253FB8B6"/>
+  <w16cid:commentId w16cid:paraId="1F573CBE" w16cid:durableId="25805389"/>
 </w16cid:commentsIds>
 </file>
 

</xml_diff>